<commit_message>
PAYMENT TYPE / ZELLE OR CREDIT CARD
</commit_message>
<xml_diff>
--- a/server/templates/ccauthTemplate.docx
+++ b/server/templates/ccauthTemplate.docx
@@ -60,14 +60,62 @@
           <w:szCs w:val="32"/>
           <w:u w:val="single"/>
         </w:rPr>
-        <w:t>{{client_name}}</w:t>
-      </w:r>
-      <w:r>
-        <w:rPr>
-          <w:sz w:val="32"/>
-          <w:szCs w:val="32"/>
-        </w:rPr>
-        <w:t xml:space="preserve">, hereby authorize The Law Firm, LLC. to charge my Visa, MasterCard, or American Express, card </w:t>
+        <w:t>{{</w:t>
+      </w:r>
+      <w:proofErr w:type="spellStart"/>
+      <w:r>
+        <w:rPr>
+          <w:sz w:val="32"/>
+          <w:szCs w:val="32"/>
+          <w:u w:val="single"/>
+        </w:rPr>
+        <w:t>client_name</w:t>
+      </w:r>
+      <w:proofErr w:type="spellEnd"/>
+      <w:r>
+        <w:rPr>
+          <w:sz w:val="32"/>
+          <w:szCs w:val="32"/>
+          <w:u w:val="single"/>
+        </w:rPr>
+        <w:t>}}</w:t>
+      </w:r>
+      <w:r>
+        <w:rPr>
+          <w:sz w:val="32"/>
+          <w:szCs w:val="32"/>
+        </w:rPr>
+        <w:t>, hereby authorize The Law Firm, LLC. to charge my</w:t>
+      </w:r>
+      <w:r>
+        <w:rPr>
+          <w:sz w:val="32"/>
+          <w:szCs w:val="32"/>
+        </w:rPr>
+        <w:t xml:space="preserve"> {{</w:t>
+      </w:r>
+      <w:proofErr w:type="spellStart"/>
+      <w:r>
+        <w:rPr>
+          <w:sz w:val="32"/>
+          <w:szCs w:val="32"/>
+        </w:rPr>
+        <w:t>credit_card_type</w:t>
+      </w:r>
+      <w:proofErr w:type="spellEnd"/>
+      <w:r>
+        <w:rPr>
+          <w:sz w:val="32"/>
+          <w:szCs w:val="32"/>
+        </w:rPr>
+        <w:t xml:space="preserve">}} </w:t>
+      </w:r>
+      <w:r>
+        <w:rPr>
+          <w:sz w:val="32"/>
+          <w:szCs w:val="32"/>
+        </w:rPr>
+        <w:t xml:space="preserve">card </w:t>
       </w:r>
       <w:r>
         <w:rPr>
@@ -131,6 +179,7 @@
         </w:rPr>
         <w:t>{{</w:t>
       </w:r>
+      <w:proofErr w:type="spellStart"/>
       <w:r>
         <w:rPr>
           <w:sz w:val="32"/>
@@ -147,6 +196,7 @@
         </w:rPr>
         <w:t>expiration</w:t>
       </w:r>
+      <w:proofErr w:type="spellEnd"/>
       <w:r>
         <w:rPr>
           <w:sz w:val="32"/>
@@ -175,7 +225,16 @@
           <w:szCs w:val="32"/>
           <w:u w:val="single"/>
         </w:rPr>
-        <w:t>{{c</w:t>
+        <w:t>{{</w:t>
+      </w:r>
+      <w:proofErr w:type="spellStart"/>
+      <w:r>
+        <w:rPr>
+          <w:sz w:val="32"/>
+          <w:szCs w:val="32"/>
+          <w:u w:val="single"/>
+        </w:rPr>
+        <w:t>c</w:t>
       </w:r>
       <w:r>
         <w:rPr>
@@ -185,6 +244,7 @@
         </w:rPr>
         <w:t>redit_card_cvv</w:t>
       </w:r>
+      <w:proofErr w:type="spellEnd"/>
       <w:r>
         <w:rPr>
           <w:sz w:val="32"/>
@@ -215,6 +275,7 @@
         </w:rPr>
         <w:t>{{</w:t>
       </w:r>
+      <w:proofErr w:type="spellStart"/>
       <w:r>
         <w:rPr>
           <w:sz w:val="32"/>
@@ -231,6 +292,7 @@
         </w:rPr>
         <w:t>balance</w:t>
       </w:r>
+      <w:proofErr w:type="spellEnd"/>
       <w:r>
         <w:rPr>
           <w:sz w:val="32"/>
@@ -275,7 +337,25 @@
           <w:szCs w:val="32"/>
           <w:u w:val="single"/>
         </w:rPr>
-        <w:t>{{complaint_number}}</w:t>
+        <w:t>{{</w:t>
+      </w:r>
+      <w:proofErr w:type="spellStart"/>
+      <w:r>
+        <w:rPr>
+          <w:sz w:val="32"/>
+          <w:szCs w:val="32"/>
+          <w:u w:val="single"/>
+        </w:rPr>
+        <w:t>complaint_number</w:t>
+      </w:r>
+      <w:proofErr w:type="spellEnd"/>
+      <w:r>
+        <w:rPr>
+          <w:sz w:val="32"/>
+          <w:szCs w:val="32"/>
+          <w:u w:val="single"/>
+        </w:rPr>
+        <w:t>}}</w:t>
       </w:r>
       <w:r>
         <w:rPr>
@@ -312,8 +392,9 @@
           <w:szCs w:val="32"/>
           <w:u w:val="single"/>
         </w:rPr>
-        <w:t>{{client_</w:t>
-      </w:r>
+        <w:t>{{</w:t>
+      </w:r>
+      <w:proofErr w:type="spellStart"/>
       <w:r>
         <w:rPr>
           <w:b/>
@@ -322,8 +403,9 @@
           <w:szCs w:val="32"/>
           <w:u w:val="single"/>
         </w:rPr>
-        <w:t xml:space="preserve">balance </w:t>
-      </w:r>
+        <w:t>client_</w:t>
+      </w:r>
+      <w:proofErr w:type="gramStart"/>
       <w:r>
         <w:rPr>
           <w:b/>
@@ -332,7 +414,39 @@
           <w:szCs w:val="32"/>
           <w:u w:val="single"/>
         </w:rPr>
-        <w:t>}}</w:t>
+        <w:t>balance</w:t>
+      </w:r>
+      <w:proofErr w:type="spellEnd"/>
+      <w:r>
+        <w:rPr>
+          <w:b/>
+          <w:bCs/>
+          <w:sz w:val="32"/>
+          <w:szCs w:val="32"/>
+          <w:u w:val="single"/>
+        </w:rPr>
+        <w:t xml:space="preserve"> </w:t>
+      </w:r>
+      <w:r>
+        <w:rPr>
+          <w:b/>
+          <w:bCs/>
+          <w:sz w:val="32"/>
+          <w:szCs w:val="32"/>
+          <w:u w:val="single"/>
+        </w:rPr>
+        <w:t>}</w:t>
+      </w:r>
+      <w:proofErr w:type="gramEnd"/>
+      <w:r>
+        <w:rPr>
+          <w:b/>
+          <w:bCs/>
+          <w:sz w:val="32"/>
+          <w:szCs w:val="32"/>
+          <w:u w:val="single"/>
+        </w:rPr>
+        <w:t>}</w:t>
       </w:r>
       <w:r>
         <w:rPr>
@@ -487,7 +601,23 @@
           <w:sz w:val="32"/>
           <w:szCs w:val="32"/>
         </w:rPr>
-        <w:t>{{client_name}}</w:t>
+        <w:t>{{</w:t>
+      </w:r>
+      <w:proofErr w:type="spellStart"/>
+      <w:r>
+        <w:rPr>
+          <w:sz w:val="32"/>
+          <w:szCs w:val="32"/>
+        </w:rPr>
+        <w:t>client_name</w:t>
+      </w:r>
+      <w:proofErr w:type="spellEnd"/>
+      <w:r>
+        <w:rPr>
+          <w:sz w:val="32"/>
+          <w:szCs w:val="32"/>
+        </w:rPr>
+        <w:t>}}</w:t>
       </w:r>
     </w:p>
     <w:p>

</xml_diff>